<commit_message>
Phase 9: Regenerated Served Documents (HTML) & Updated Walkthrough
</commit_message>
<xml_diff>
--- a/X_ENTREGABLES_CONSOLIDADOS/8_DOCUMENTOS_SERVIDOS/WORD/ESPECIALIDAD_01_Ingenieria_Civil_EJECUTIVO.docx
+++ b/X_ENTREGABLES_CONSOLIDADOS/8_DOCUMENTOS_SERVIDOS/WORD/ESPECIALIDAD_01_Ingenieria_Civil_EJECUTIVO.docx
@@ -4632,7 +4632,7 @@
         <w:t xml:space="preserve"> </w:t>
       </w:r>
       <w:r>
-        <w:t xml:space="preserve">Mantenimiento con disponibilidad 99.95% - Cumplida</w:t>
+        <w:t xml:space="preserve">Mantenimiento con disponibilidad 99.5% - Cumplida</w:t>
       </w:r>
     </w:p>
     <w:p>
@@ -5439,7 +5439,7 @@
               <w:jc w:val="left"/>
             </w:pPr>
             <w:r>
-              <w:t xml:space="preserve">99.95%</w:t>
+              <w:t xml:space="preserve">99.5%</w:t>
             </w:r>
           </w:p>
         </w:tc>

</xml_diff>